<commit_message>
Capitulo 4 maestra Yolis
</commit_message>
<xml_diff>
--- a/Documentacion/Manual-Usuario.docx
+++ b/Documentacion/Manual-Usuario.docx
@@ -14,15 +14,13 @@
           <w:szCs w:val="24"/>
         </w:rPr>
       </w:pPr>
-      <w:bookmarkStart w:id="0" w:name="_GoBack"/>
-      <w:bookmarkEnd w:id="0"/>
       <w:r>
         <w:rPr>
           <w:rFonts w:ascii="Times New Roman" w:hAnsi="Times New Roman" w:cs="Times New Roman"/>
           <w:noProof/>
           <w:sz w:val="24"/>
           <w:szCs w:val="24"/>
-          <w:lang w:eastAsia="es-MX"/>
+          <w:lang w:val="en-US"/>
         </w:rPr>
         <w:drawing>
           <wp:anchor distT="0" distB="0" distL="114300" distR="114300" simplePos="0" relativeHeight="251683840" behindDoc="0" locked="0" layoutInCell="1" allowOverlap="1" wp14:anchorId="54C2A230" wp14:editId="49D4DD1C">
@@ -86,7 +84,7 @@
           <w:noProof/>
           <w:sz w:val="24"/>
           <w:szCs w:val="24"/>
-          <w:lang w:eastAsia="es-MX"/>
+          <w:lang w:val="en-US"/>
         </w:rPr>
         <mc:AlternateContent>
           <mc:Choice Requires="wps">
@@ -253,7 +251,7 @@
           <w:noProof/>
           <w:sz w:val="24"/>
           <w:szCs w:val="24"/>
-          <w:lang w:eastAsia="es-MX"/>
+          <w:lang w:val="en-US"/>
         </w:rPr>
         <w:drawing>
           <wp:anchor distT="0" distB="0" distL="114300" distR="114300" simplePos="0" relativeHeight="251684864" behindDoc="0" locked="0" layoutInCell="1" allowOverlap="1" wp14:anchorId="3294F09E" wp14:editId="16DF9D8A">
@@ -538,7 +536,27 @@
           <w:sz w:val="24"/>
           <w:szCs w:val="24"/>
         </w:rPr>
-        <w:t xml:space="preserve"> Escamilla, Angel Gurrola, Daniela Nájera</w:t>
+        <w:t xml:space="preserve"> Escamilla, </w:t>
+      </w:r>
+      <w:proofErr w:type="spellStart"/>
+      <w:r>
+        <w:rPr>
+          <w:rFonts w:ascii="Times New Roman" w:hAnsi="Times New Roman" w:cs="Times New Roman"/>
+          <w:color w:val="FFFFFF" w:themeColor="background1"/>
+          <w:sz w:val="24"/>
+          <w:szCs w:val="24"/>
+        </w:rPr>
+        <w:t>Angel</w:t>
+      </w:r>
+      <w:proofErr w:type="spellEnd"/>
+      <w:r>
+        <w:rPr>
+          <w:rFonts w:ascii="Times New Roman" w:hAnsi="Times New Roman" w:cs="Times New Roman"/>
+          <w:color w:val="FFFFFF" w:themeColor="background1"/>
+          <w:sz w:val="24"/>
+          <w:szCs w:val="24"/>
+        </w:rPr>
+        <w:t xml:space="preserve"> Gurrola, Daniela Nájera</w:t>
       </w:r>
     </w:p>
     <w:p>
@@ -694,7 +712,6 @@
           <w:rPr>
             <w:rStyle w:val="Hipervnculo"/>
             <w:rFonts w:ascii="Times New Roman" w:hAnsi="Times New Roman" w:cs="Times New Roman"/>
-            <w:b/>
             <w:noProof/>
           </w:rPr>
           <w:t>Capítulo 1</w:t>
@@ -767,7 +784,6 @@
           <w:rPr>
             <w:rStyle w:val="Hipervnculo"/>
             <w:rFonts w:ascii="Times New Roman" w:hAnsi="Times New Roman" w:cs="Times New Roman"/>
-            <w:b/>
             <w:noProof/>
           </w:rPr>
           <w:t>1.1</w:t>
@@ -784,7 +800,6 @@
           <w:rPr>
             <w:rStyle w:val="Hipervnculo"/>
             <w:rFonts w:ascii="Times New Roman" w:hAnsi="Times New Roman" w:cs="Times New Roman"/>
-            <w:b/>
             <w:noProof/>
           </w:rPr>
           <w:t>Introducción.</w:t>
@@ -857,7 +872,6 @@
           <w:rPr>
             <w:rStyle w:val="Hipervnculo"/>
             <w:rFonts w:ascii="Times New Roman" w:hAnsi="Times New Roman" w:cs="Times New Roman"/>
-            <w:b/>
             <w:noProof/>
           </w:rPr>
           <w:t>1.2</w:t>
@@ -874,7 +888,6 @@
           <w:rPr>
             <w:rStyle w:val="Hipervnculo"/>
             <w:rFonts w:ascii="Times New Roman" w:hAnsi="Times New Roman" w:cs="Times New Roman"/>
-            <w:b/>
             <w:noProof/>
           </w:rPr>
           <w:t>Objetivos.</w:t>
@@ -947,7 +960,6 @@
           <w:rPr>
             <w:rStyle w:val="Hipervnculo"/>
             <w:rFonts w:ascii="Times New Roman" w:hAnsi="Times New Roman" w:cs="Times New Roman"/>
-            <w:b/>
             <w:noProof/>
           </w:rPr>
           <w:t>1.3</w:t>
@@ -964,7 +976,6 @@
           <w:rPr>
             <w:rStyle w:val="Hipervnculo"/>
             <w:rFonts w:ascii="Times New Roman" w:hAnsi="Times New Roman" w:cs="Times New Roman"/>
-            <w:b/>
             <w:noProof/>
           </w:rPr>
           <w:t>Guía de uso.</w:t>
@@ -1037,7 +1048,6 @@
           <w:rPr>
             <w:rStyle w:val="Hipervnculo"/>
             <w:rFonts w:ascii="Times New Roman" w:hAnsi="Times New Roman" w:cs="Times New Roman"/>
-            <w:b/>
             <w:noProof/>
           </w:rPr>
           <w:t>1.3.1</w:t>
@@ -1054,7 +1064,6 @@
           <w:rPr>
             <w:rStyle w:val="Hipervnculo"/>
             <w:rFonts w:ascii="Times New Roman" w:hAnsi="Times New Roman" w:cs="Times New Roman"/>
-            <w:b/>
             <w:noProof/>
           </w:rPr>
           <w:t>Software.</w:t>
@@ -1127,7 +1136,6 @@
           <w:rPr>
             <w:rStyle w:val="Hipervnculo"/>
             <w:rFonts w:ascii="Times New Roman" w:hAnsi="Times New Roman" w:cs="Times New Roman"/>
-            <w:b/>
             <w:noProof/>
           </w:rPr>
           <w:t>1.3.1.1</w:t>
@@ -1144,7 +1152,6 @@
           <w:rPr>
             <w:rStyle w:val="Hipervnculo"/>
             <w:rFonts w:ascii="Times New Roman" w:hAnsi="Times New Roman" w:cs="Times New Roman"/>
-            <w:b/>
             <w:noProof/>
           </w:rPr>
           <w:t>Mission planner.</w:t>
@@ -1217,7 +1224,6 @@
           <w:rPr>
             <w:rStyle w:val="Hipervnculo"/>
             <w:rFonts w:ascii="Times New Roman" w:hAnsi="Times New Roman" w:cs="Times New Roman"/>
-            <w:b/>
             <w:noProof/>
           </w:rPr>
           <w:t>1.3.1.2</w:t>
@@ -1234,7 +1240,6 @@
           <w:rPr>
             <w:rStyle w:val="Hipervnculo"/>
             <w:rFonts w:ascii="Times New Roman" w:hAnsi="Times New Roman" w:cs="Times New Roman"/>
-            <w:b/>
             <w:noProof/>
           </w:rPr>
           <w:t>Droidplanner.</w:t>
@@ -1307,7 +1312,6 @@
           <w:rPr>
             <w:rStyle w:val="Hipervnculo"/>
             <w:rFonts w:ascii="Times New Roman" w:hAnsi="Times New Roman" w:cs="Times New Roman"/>
-            <w:b/>
             <w:noProof/>
           </w:rPr>
           <w:t>1.3.2</w:t>
@@ -1324,7 +1328,6 @@
           <w:rPr>
             <w:rStyle w:val="Hipervnculo"/>
             <w:rFonts w:ascii="Times New Roman" w:hAnsi="Times New Roman" w:cs="Times New Roman"/>
-            <w:b/>
             <w:noProof/>
           </w:rPr>
           <w:t>Hardware.</w:t>
@@ -1397,7 +1400,6 @@
           <w:rPr>
             <w:rStyle w:val="Hipervnculo"/>
             <w:rFonts w:ascii="Times New Roman" w:hAnsi="Times New Roman" w:cs="Times New Roman"/>
-            <w:b/>
             <w:noProof/>
           </w:rPr>
           <w:t>1.3.3</w:t>
@@ -1414,7 +1416,6 @@
           <w:rPr>
             <w:rStyle w:val="Hipervnculo"/>
             <w:rFonts w:ascii="Times New Roman" w:hAnsi="Times New Roman" w:cs="Times New Roman"/>
-            <w:b/>
             <w:noProof/>
           </w:rPr>
           <w:t>Dron Tali H500.</w:t>
@@ -1487,7 +1488,6 @@
           <w:rPr>
             <w:rStyle w:val="Hipervnculo"/>
             <w:rFonts w:ascii="Times New Roman" w:hAnsi="Times New Roman" w:cs="Times New Roman"/>
-            <w:b/>
             <w:noProof/>
           </w:rPr>
           <w:t>1.3.4</w:t>
@@ -1504,7 +1504,6 @@
           <w:rPr>
             <w:rStyle w:val="Hipervnculo"/>
             <w:rFonts w:ascii="Times New Roman" w:hAnsi="Times New Roman" w:cs="Times New Roman"/>
-            <w:b/>
             <w:noProof/>
           </w:rPr>
           <w:t>Cable USB.</w:t>
@@ -1577,7 +1576,6 @@
           <w:rPr>
             <w:rStyle w:val="Hipervnculo"/>
             <w:rFonts w:ascii="Times New Roman" w:hAnsi="Times New Roman" w:cs="Times New Roman"/>
-            <w:b/>
             <w:noProof/>
           </w:rPr>
           <w:t>1.3.5</w:t>
@@ -1594,7 +1592,6 @@
           <w:rPr>
             <w:rStyle w:val="Hipervnculo"/>
             <w:rFonts w:ascii="Times New Roman" w:hAnsi="Times New Roman" w:cs="Times New Roman"/>
-            <w:b/>
             <w:noProof/>
           </w:rPr>
           <w:t>Celular Android.</w:t>
@@ -1667,7 +1664,6 @@
           <w:rPr>
             <w:rStyle w:val="Hipervnculo"/>
             <w:rFonts w:ascii="Times New Roman" w:hAnsi="Times New Roman" w:cs="Times New Roman"/>
-            <w:b/>
             <w:noProof/>
           </w:rPr>
           <w:t>1.3.6</w:t>
@@ -1684,7 +1680,6 @@
           <w:rPr>
             <w:rStyle w:val="Hipervnculo"/>
             <w:rFonts w:ascii="Times New Roman" w:hAnsi="Times New Roman" w:cs="Times New Roman"/>
-            <w:b/>
             <w:noProof/>
           </w:rPr>
           <w:t>Funcionamiento.</w:t>
@@ -1757,7 +1752,6 @@
           <w:rPr>
             <w:rStyle w:val="Hipervnculo"/>
             <w:rFonts w:ascii="Times New Roman" w:hAnsi="Times New Roman" w:cs="Times New Roman"/>
-            <w:b/>
             <w:noProof/>
           </w:rPr>
           <w:t>1.4</w:t>
@@ -1774,7 +1768,6 @@
           <w:rPr>
             <w:rStyle w:val="Hipervnculo"/>
             <w:rFonts w:ascii="Times New Roman" w:hAnsi="Times New Roman" w:cs="Times New Roman"/>
-            <w:b/>
             <w:noProof/>
           </w:rPr>
           <w:t>Solución de problemas comunes.</w:t>
@@ -1847,7 +1840,6 @@
           <w:rPr>
             <w:rStyle w:val="Hipervnculo"/>
             <w:rFonts w:ascii="Times New Roman" w:hAnsi="Times New Roman" w:cs="Times New Roman"/>
-            <w:b/>
             <w:noProof/>
           </w:rPr>
           <w:t>1.5</w:t>
@@ -1864,7 +1856,6 @@
           <w:rPr>
             <w:rStyle w:val="Hipervnculo"/>
             <w:rFonts w:ascii="Times New Roman" w:hAnsi="Times New Roman" w:cs="Times New Roman"/>
-            <w:b/>
             <w:noProof/>
           </w:rPr>
           <w:t>Soporte Técnico</w:t>
@@ -1937,6 +1928,8 @@
         </w:rPr>
         <w:fldChar w:fldCharType="end"/>
       </w:r>
+      <w:bookmarkStart w:id="0" w:name="_GoBack"/>
+      <w:bookmarkEnd w:id="0"/>
     </w:p>
     <w:p>
       <w:pPr>
@@ -2596,6 +2589,7 @@
           <w:numId w:val="3"/>
         </w:numPr>
         <w:spacing w:after="0" w:line="240" w:lineRule="auto"/>
+        <w:jc w:val="both"/>
         <w:outlineLvl w:val="1"/>
         <w:rPr>
           <w:rFonts w:ascii="Times New Roman" w:hAnsi="Times New Roman" w:cs="Times New Roman"/>
@@ -2629,6 +2623,7 @@
       <w:pPr>
         <w:pStyle w:val="Prrafodelista"/>
         <w:spacing w:after="0" w:line="240" w:lineRule="auto"/>
+        <w:jc w:val="both"/>
         <w:rPr>
           <w:rFonts w:ascii="Times New Roman" w:hAnsi="Times New Roman" w:cs="Times New Roman"/>
           <w:b/>
@@ -2666,6 +2661,7 @@
           <w:numId w:val="3"/>
         </w:numPr>
         <w:spacing w:after="0" w:line="240" w:lineRule="auto"/>
+        <w:jc w:val="both"/>
         <w:outlineLvl w:val="1"/>
         <w:rPr>
           <w:rFonts w:ascii="Times New Roman" w:hAnsi="Times New Roman" w:cs="Times New Roman"/>
@@ -2700,6 +2696,7 @@
         <w:pStyle w:val="Prrafodelista"/>
         <w:spacing w:after="0" w:line="240" w:lineRule="auto"/>
         <w:ind w:left="1440"/>
+        <w:jc w:val="both"/>
         <w:rPr>
           <w:rFonts w:ascii="Times New Roman" w:hAnsi="Times New Roman" w:cs="Times New Roman"/>
           <w:sz w:val="24"/>
@@ -2793,6 +2790,7 @@
         <w:pStyle w:val="Prrafodelista"/>
         <w:spacing w:after="0" w:line="240" w:lineRule="auto"/>
         <w:ind w:left="1440"/>
+        <w:jc w:val="both"/>
         <w:rPr>
           <w:rFonts w:ascii="Times New Roman" w:hAnsi="Times New Roman" w:cs="Times New Roman"/>
           <w:sz w:val="24"/>
@@ -2906,6 +2904,7 @@
           <w:numId w:val="34"/>
         </w:numPr>
         <w:spacing w:after="0" w:line="240" w:lineRule="auto"/>
+        <w:jc w:val="both"/>
         <w:rPr>
           <w:rFonts w:ascii="Times New Roman" w:hAnsi="Times New Roman" w:cs="Times New Roman"/>
           <w:sz w:val="24"/>
@@ -2947,6 +2946,7 @@
           <w:numId w:val="34"/>
         </w:numPr>
         <w:spacing w:after="0" w:line="240" w:lineRule="auto"/>
+        <w:jc w:val="both"/>
         <w:rPr>
           <w:rFonts w:ascii="Times New Roman" w:hAnsi="Times New Roman" w:cs="Times New Roman"/>
           <w:sz w:val="24"/>
@@ -2970,6 +2970,7 @@
           <w:numId w:val="34"/>
         </w:numPr>
         <w:spacing w:after="0" w:line="240" w:lineRule="auto"/>
+        <w:jc w:val="both"/>
         <w:rPr>
           <w:rFonts w:ascii="Times New Roman" w:hAnsi="Times New Roman" w:cs="Times New Roman"/>
           <w:sz w:val="24"/>
@@ -3149,6 +3150,7 @@
           <w:numId w:val="3"/>
         </w:numPr>
         <w:spacing w:after="0" w:line="240" w:lineRule="auto"/>
+        <w:jc w:val="both"/>
         <w:outlineLvl w:val="1"/>
         <w:rPr>
           <w:rFonts w:ascii="Times New Roman" w:hAnsi="Times New Roman" w:cs="Times New Roman"/>
@@ -3185,6 +3187,7 @@
         <w:pStyle w:val="Prrafodelista"/>
         <w:spacing w:after="0" w:line="240" w:lineRule="auto"/>
         <w:ind w:left="1800"/>
+        <w:jc w:val="both"/>
         <w:rPr>
           <w:rFonts w:ascii="Times New Roman" w:hAnsi="Times New Roman" w:cs="Times New Roman"/>
           <w:b/>
@@ -3304,6 +3307,7 @@
     <w:p>
       <w:pPr>
         <w:spacing w:after="0" w:line="240" w:lineRule="auto"/>
+        <w:jc w:val="both"/>
         <w:outlineLvl w:val="1"/>
         <w:rPr>
           <w:rFonts w:ascii="Times New Roman" w:hAnsi="Times New Roman" w:cs="Times New Roman"/>
@@ -3321,6 +3325,7 @@
           <w:numId w:val="3"/>
         </w:numPr>
         <w:spacing w:after="0" w:line="240" w:lineRule="auto"/>
+        <w:jc w:val="both"/>
         <w:outlineLvl w:val="1"/>
         <w:rPr>
           <w:rFonts w:ascii="Times New Roman" w:hAnsi="Times New Roman" w:cs="Times New Roman"/>
@@ -3358,6 +3363,7 @@
           <w:numId w:val="3"/>
         </w:numPr>
         <w:spacing w:after="0" w:line="240" w:lineRule="auto"/>
+        <w:jc w:val="both"/>
         <w:outlineLvl w:val="1"/>
         <w:rPr>
           <w:rFonts w:ascii="Times New Roman" w:hAnsi="Times New Roman" w:cs="Times New Roman"/>
@@ -3412,6 +3418,7 @@
         <w:pStyle w:val="Prrafodelista"/>
         <w:spacing w:after="0" w:line="240" w:lineRule="auto"/>
         <w:ind w:left="1800"/>
+        <w:jc w:val="both"/>
         <w:rPr>
           <w:rFonts w:ascii="Times New Roman" w:hAnsi="Times New Roman" w:cs="Times New Roman"/>
           <w:sz w:val="24"/>
@@ -3486,6 +3493,7 @@
         <w:pStyle w:val="Prrafodelista"/>
         <w:spacing w:after="0" w:line="240" w:lineRule="auto"/>
         <w:ind w:left="1800"/>
+        <w:jc w:val="both"/>
         <w:rPr>
           <w:rFonts w:ascii="Times New Roman" w:hAnsi="Times New Roman" w:cs="Times New Roman"/>
           <w:sz w:val="24"/>
@@ -3560,6 +3568,7 @@
         <w:pStyle w:val="Prrafodelista"/>
         <w:spacing w:after="0" w:line="240" w:lineRule="auto"/>
         <w:ind w:left="1800"/>
+        <w:jc w:val="both"/>
         <w:rPr>
           <w:rFonts w:ascii="Times New Roman" w:hAnsi="Times New Roman" w:cs="Times New Roman"/>
           <w:sz w:val="24"/>
@@ -3580,6 +3589,7 @@
         <w:pStyle w:val="Prrafodelista"/>
         <w:spacing w:after="0" w:line="240" w:lineRule="auto"/>
         <w:ind w:left="1800"/>
+        <w:jc w:val="both"/>
         <w:rPr>
           <w:rFonts w:ascii="Times New Roman" w:hAnsi="Times New Roman" w:cs="Times New Roman"/>
           <w:sz w:val="24"/>
@@ -3695,9 +3705,12 @@
       <w:pPr>
         <w:pStyle w:val="Prrafodelista"/>
         <w:spacing w:after="0" w:line="240" w:lineRule="auto"/>
-        <w:ind w:left="1800"/>
-        <w:rPr>
-          <w:rFonts w:ascii="Times New Roman" w:hAnsi="Times New Roman" w:cs="Times New Roman"/>
+        <w:ind w:left="1440"/>
+        <w:jc w:val="both"/>
+        <w:outlineLvl w:val="1"/>
+        <w:rPr>
+          <w:rFonts w:ascii="Times New Roman" w:hAnsi="Times New Roman" w:cs="Times New Roman"/>
+          <w:b/>
           <w:sz w:val="24"/>
           <w:szCs w:val="24"/>
         </w:rPr>
@@ -3770,6 +3783,7 @@
         <w:pStyle w:val="Prrafodelista"/>
         <w:spacing w:after="0" w:line="240" w:lineRule="auto"/>
         <w:ind w:left="1800"/>
+        <w:jc w:val="both"/>
         <w:outlineLvl w:val="1"/>
         <w:rPr>
           <w:rFonts w:ascii="Times New Roman" w:hAnsi="Times New Roman" w:cs="Times New Roman"/>
@@ -3786,6 +3800,7 @@
           <w:numId w:val="3"/>
         </w:numPr>
         <w:spacing w:after="0" w:line="240" w:lineRule="auto"/>
+        <w:jc w:val="both"/>
         <w:outlineLvl w:val="1"/>
         <w:rPr>
           <w:rFonts w:ascii="Times New Roman" w:hAnsi="Times New Roman" w:cs="Times New Roman"/>
@@ -3820,6 +3835,7 @@
         <w:pStyle w:val="Prrafodelista"/>
         <w:spacing w:after="0" w:line="240" w:lineRule="auto"/>
         <w:ind w:left="1440"/>
+        <w:jc w:val="both"/>
         <w:rPr>
           <w:rFonts w:ascii="Times New Roman" w:hAnsi="Times New Roman" w:cs="Times New Roman"/>
           <w:b/>
@@ -3877,6 +3893,7 @@
         <w:pStyle w:val="Prrafodelista"/>
         <w:spacing w:after="0" w:line="240" w:lineRule="auto"/>
         <w:ind w:left="1440"/>
+        <w:jc w:val="both"/>
         <w:outlineLvl w:val="1"/>
         <w:rPr>
           <w:rFonts w:ascii="Times New Roman" w:hAnsi="Times New Roman" w:cs="Times New Roman"/>
@@ -3894,6 +3911,7 @@
           <w:numId w:val="3"/>
         </w:numPr>
         <w:spacing w:after="0" w:line="240" w:lineRule="auto"/>
+        <w:jc w:val="both"/>
         <w:outlineLvl w:val="1"/>
         <w:rPr>
           <w:rFonts w:ascii="Times New Roman" w:hAnsi="Times New Roman" w:cs="Times New Roman"/>
@@ -3937,6 +3955,7 @@
         <w:pStyle w:val="Prrafodelista"/>
         <w:spacing w:after="0" w:line="240" w:lineRule="auto"/>
         <w:ind w:left="1800"/>
+        <w:jc w:val="both"/>
         <w:rPr>
           <w:rFonts w:ascii="Times New Roman" w:hAnsi="Times New Roman" w:cs="Times New Roman"/>
           <w:sz w:val="24"/>
@@ -3960,6 +3979,7 @@
           <w:numId w:val="35"/>
         </w:numPr>
         <w:spacing w:after="0" w:line="240" w:lineRule="auto"/>
+        <w:jc w:val="both"/>
         <w:rPr>
           <w:rFonts w:ascii="Times New Roman" w:hAnsi="Times New Roman" w:cs="Times New Roman"/>
           <w:sz w:val="24"/>
@@ -4027,6 +4047,7 @@
           <w:numId w:val="35"/>
         </w:numPr>
         <w:spacing w:after="0" w:line="240" w:lineRule="auto"/>
+        <w:jc w:val="both"/>
         <w:rPr>
           <w:rFonts w:ascii="Times New Roman" w:hAnsi="Times New Roman" w:cs="Times New Roman"/>
           <w:sz w:val="24"/>
@@ -4094,6 +4115,7 @@
           <w:numId w:val="35"/>
         </w:numPr>
         <w:spacing w:after="0" w:line="240" w:lineRule="auto"/>
+        <w:jc w:val="both"/>
         <w:rPr>
           <w:rFonts w:ascii="Times New Roman" w:hAnsi="Times New Roman" w:cs="Times New Roman"/>
           <w:sz w:val="24"/>
@@ -4117,6 +4139,7 @@
           <w:numId w:val="35"/>
         </w:numPr>
         <w:spacing w:after="0" w:line="240" w:lineRule="auto"/>
+        <w:jc w:val="both"/>
         <w:rPr>
           <w:rFonts w:ascii="Times New Roman" w:hAnsi="Times New Roman" w:cs="Times New Roman"/>
           <w:sz w:val="24"/>
@@ -4158,6 +4181,7 @@
           <w:numId w:val="35"/>
         </w:numPr>
         <w:spacing w:after="0" w:line="240" w:lineRule="auto"/>
+        <w:jc w:val="both"/>
         <w:rPr>
           <w:rFonts w:ascii="Times New Roman" w:hAnsi="Times New Roman" w:cs="Times New Roman"/>
           <w:sz w:val="24"/>
@@ -4181,6 +4205,7 @@
           <w:numId w:val="35"/>
         </w:numPr>
         <w:spacing w:after="0" w:line="240" w:lineRule="auto"/>
+        <w:jc w:val="both"/>
         <w:rPr>
           <w:rFonts w:ascii="Times New Roman" w:hAnsi="Times New Roman" w:cs="Times New Roman"/>
           <w:sz w:val="24"/>
@@ -4204,19 +4229,19 @@
           <w:numId w:val="35"/>
         </w:numPr>
         <w:spacing w:after="0" w:line="240" w:lineRule="auto"/>
-        <w:rPr>
-          <w:rFonts w:ascii="Times New Roman" w:hAnsi="Times New Roman" w:cs="Times New Roman"/>
-          <w:sz w:val="24"/>
-          <w:szCs w:val="24"/>
-        </w:rPr>
-      </w:pPr>
-      <w:r>
-        <w:rPr>
-          <w:rFonts w:ascii="Times New Roman" w:hAnsi="Times New Roman" w:cs="Times New Roman"/>
-          <w:sz w:val="24"/>
-          <w:szCs w:val="24"/>
-        </w:rPr>
-        <w:lastRenderedPageBreak/>
+        <w:jc w:val="both"/>
+        <w:rPr>
+          <w:rFonts w:ascii="Times New Roman" w:hAnsi="Times New Roman" w:cs="Times New Roman"/>
+          <w:sz w:val="24"/>
+          <w:szCs w:val="24"/>
+        </w:rPr>
+      </w:pPr>
+      <w:r>
+        <w:rPr>
+          <w:rFonts w:ascii="Times New Roman" w:hAnsi="Times New Roman" w:cs="Times New Roman"/>
+          <w:sz w:val="24"/>
+          <w:szCs w:val="24"/>
+        </w:rPr>
         <w:t>Una vez conectado abriremos el mapa para dibujar nuestra ruta con el dedo.</w:t>
       </w:r>
     </w:p>
@@ -4228,18 +4253,20 @@
           <w:numId w:val="35"/>
         </w:numPr>
         <w:spacing w:after="0" w:line="240" w:lineRule="auto"/>
-        <w:rPr>
-          <w:rFonts w:ascii="Times New Roman" w:hAnsi="Times New Roman" w:cs="Times New Roman"/>
-          <w:sz w:val="24"/>
-          <w:szCs w:val="24"/>
-        </w:rPr>
-      </w:pPr>
-      <w:r>
-        <w:rPr>
-          <w:rFonts w:ascii="Times New Roman" w:hAnsi="Times New Roman" w:cs="Times New Roman"/>
-          <w:sz w:val="24"/>
-          <w:szCs w:val="24"/>
-        </w:rPr>
+        <w:jc w:val="both"/>
+        <w:rPr>
+          <w:rFonts w:ascii="Times New Roman" w:hAnsi="Times New Roman" w:cs="Times New Roman"/>
+          <w:sz w:val="24"/>
+          <w:szCs w:val="24"/>
+        </w:rPr>
+      </w:pPr>
+      <w:r>
+        <w:rPr>
+          <w:rFonts w:ascii="Times New Roman" w:hAnsi="Times New Roman" w:cs="Times New Roman"/>
+          <w:sz w:val="24"/>
+          <w:szCs w:val="24"/>
+        </w:rPr>
+        <w:lastRenderedPageBreak/>
         <w:t xml:space="preserve">Una vez dibujada solo la enviaremos al </w:t>
       </w:r>
       <w:proofErr w:type="spellStart"/>
@@ -4287,6 +4314,7 @@
           <w:numId w:val="35"/>
         </w:numPr>
         <w:spacing w:after="0" w:line="240" w:lineRule="auto"/>
+        <w:jc w:val="both"/>
         <w:rPr>
           <w:rFonts w:ascii="Times New Roman" w:hAnsi="Times New Roman" w:cs="Times New Roman"/>
           <w:sz w:val="24"/>
@@ -4346,6 +4374,7 @@
           <w:numId w:val="35"/>
         </w:numPr>
         <w:spacing w:after="0" w:line="240" w:lineRule="auto"/>
+        <w:jc w:val="both"/>
         <w:rPr>
           <w:rFonts w:ascii="Times New Roman" w:hAnsi="Times New Roman" w:cs="Times New Roman"/>
           <w:sz w:val="24"/>
@@ -4405,6 +4434,7 @@
           <w:numId w:val="35"/>
         </w:numPr>
         <w:spacing w:after="0" w:line="240" w:lineRule="auto"/>
+        <w:jc w:val="both"/>
         <w:rPr>
           <w:rFonts w:ascii="Times New Roman" w:hAnsi="Times New Roman" w:cs="Times New Roman"/>
           <w:sz w:val="24"/>
@@ -4482,6 +4512,7 @@
           <w:numId w:val="35"/>
         </w:numPr>
         <w:spacing w:after="0" w:line="240" w:lineRule="auto"/>
+        <w:jc w:val="both"/>
         <w:rPr>
           <w:rFonts w:ascii="Times New Roman" w:hAnsi="Times New Roman" w:cs="Times New Roman"/>
           <w:sz w:val="24"/>
@@ -5356,6 +5387,7 @@
           <w:sz w:val="24"/>
           <w:szCs w:val="24"/>
         </w:rPr>
+        <w:lastRenderedPageBreak/>
         <w:t>Referencias</w:t>
       </w:r>
     </w:p>
@@ -12735,7 +12767,7 @@
 </file>
 
 <file path=customXml/itemProps1.xml><?xml version="1.0" encoding="utf-8"?>
-<ds:datastoreItem xmlns:ds="http://schemas.openxmlformats.org/officeDocument/2006/customXml" ds:itemID="{D9DB032D-2958-4CE9-A2FC-8F3B0DEC7E8F}">
+<ds:datastoreItem xmlns:ds="http://schemas.openxmlformats.org/officeDocument/2006/customXml" ds:itemID="{DC38E2C1-5211-4E7A-BE3D-738C967AF4DF}">
   <ds:schemaRefs>
     <ds:schemaRef ds:uri="http://schemas.openxmlformats.org/officeDocument/2006/bibliography"/>
   </ds:schemaRefs>

</xml_diff>